<commit_message>
Added inline SQL and a Stored Procedure Call
</commit_message>
<xml_diff>
--- a/Gebruikershandleiding.docx
+++ b/Gebruikershandleiding.docx
@@ -16,6 +16,7 @@
       </w:pPr>
       <w:r>
         <w:rPr>
+          <w:noProof/>
           <w:lang w:val="nl-BE"/>
         </w:rPr>
         <w:drawing>
@@ -202,7 +203,7 @@
           <w:szCs w:val="36"/>
           <w:lang w:val="nl-BE"/>
         </w:rPr>
-        <w:t xml:space="preserve">Gebruikershandleiding </w:t>
+        <w:t>Gebruikershandleiding muziekcollectie</w:t>
       </w:r>
       <w:r>
         <w:rPr>
@@ -212,16 +213,6 @@
           <w:szCs w:val="36"/>
           <w:lang w:val="nl-BE"/>
         </w:rPr>
-        <w:t>muziekcollectie</w:t>
-      </w:r>
-      <w:r>
-        <w:rPr>
-          <w:b/>
-          <w:bCs/>
-          <w:sz w:val="36"/>
-          <w:szCs w:val="36"/>
-          <w:lang w:val="nl-BE"/>
-        </w:rPr>
         <w:br/>
       </w:r>
       <w:r>
@@ -243,6 +234,7 @@
       </w:pPr>
       <w:r>
         <w:rPr>
+          <w:noProof/>
           <w:lang w:val="nl-BE"/>
         </w:rPr>
         <mc:AlternateContent>
@@ -385,6 +377,7 @@
       </w:r>
       <w:r>
         <w:rPr>
+          <w:noProof/>
           <w:highlight w:val="yellow"/>
           <w:lang w:val="nl-BE"/>
         </w:rPr>
@@ -453,6 +446,7 @@
       </w:r>
       <w:r>
         <w:rPr>
+          <w:noProof/>
           <w:highlight w:val="yellow"/>
           <w:lang w:val="nl-BE"/>
         </w:rPr>
@@ -524,6 +518,13 @@
     </w:p>
     <w:sdt>
       <w:sdtPr>
+        <w:rPr>
+          <w:rFonts w:asciiTheme="minorHAnsi" w:eastAsiaTheme="minorHAnsi" w:hAnsiTheme="minorHAnsi" w:cstheme="minorBidi"/>
+          <w:color w:val="auto"/>
+          <w:sz w:val="22"/>
+          <w:szCs w:val="22"/>
+          <w:lang w:val="fr-BE" w:eastAsia="en-US"/>
+        </w:rPr>
         <w:id w:val="-1779718584"/>
         <w:docPartObj>
           <w:docPartGallery w:val="Table of Contents"/>
@@ -532,13 +533,8 @@
       </w:sdtPr>
       <w:sdtEndPr>
         <w:rPr>
-          <w:rFonts w:asciiTheme="minorHAnsi" w:eastAsiaTheme="minorHAnsi" w:hAnsiTheme="minorHAnsi" w:cstheme="minorBidi"/>
           <w:b/>
           <w:bCs/>
-          <w:color w:val="auto"/>
-          <w:sz w:val="22"/>
-          <w:szCs w:val="22"/>
-          <w:lang w:eastAsia="en-US"/>
         </w:rPr>
       </w:sdtEndPr>
       <w:sdtContent>
@@ -1732,13 +1728,7 @@
               <w:rPr>
                 <w:lang w:val="nl-BE"/>
               </w:rPr>
-              <w:t>guest</w:t>
-            </w:r>
-            <w:r>
-              <w:rPr>
-                <w:lang w:val="nl-BE"/>
-              </w:rPr>
-              <w:t>@music.com</w:t>
+              <w:t>guest@music.com</w:t>
             </w:r>
           </w:p>
         </w:tc>
@@ -1900,25 +1890,7 @@
         <w:rPr>
           <w:lang w:val="nl-BE"/>
         </w:rPr>
-        <w:t xml:space="preserve">Nadat u bent ingelogd kan u beginnen met gebruiken van de </w:t>
-      </w:r>
-      <w:r>
-        <w:rPr>
-          <w:lang w:val="nl-BE"/>
-        </w:rPr>
-        <w:t>webapplicatie</w:t>
-      </w:r>
-      <w:r>
-        <w:rPr>
-          <w:lang w:val="nl-BE"/>
-        </w:rPr>
-        <w:t>.</w:t>
-      </w:r>
-      <w:r>
-        <w:rPr>
-          <w:lang w:val="nl-BE"/>
-        </w:rPr>
-        <w:t xml:space="preserve"> De eerste pagina die u zal zien is de </w:t>
+        <w:t xml:space="preserve">Nadat u bent ingelogd kan u beginnen met gebruiken van de webapplicatie. De eerste pagina die u zal zien is de </w:t>
       </w:r>
       <w:proofErr w:type="spellStart"/>
       <w:r>

</xml_diff>